<commit_message>
Add Final Draft CV
</commit_message>
<xml_diff>
--- a/Resume/Charles E Snyder CV 2016.docx
+++ b/Resume/Charles E Snyder CV 2016.docx
@@ -99,6 +99,49 @@
         <w:rPr>
           <w:rFonts w:asciiTheme="minorHAnsi" w:hAnsiTheme="minorHAnsi" w:cstheme="minorHAnsi"/>
           <w:b/>
+          <w:sz w:val="28"/>
+          <w:szCs w:val="28"/>
+        </w:rPr>
+      </w:pPr>
+      <w:r>
+        <w:rPr>
+          <w:rFonts w:asciiTheme="minorHAnsi" w:hAnsiTheme="minorHAnsi" w:cstheme="minorHAnsi"/>
+          <w:b/>
+          <w:sz w:val="28"/>
+          <w:szCs w:val="28"/>
+        </w:rPr>
+        <w:t xml:space="preserve">    </w:t>
+      </w:r>
+      <w:proofErr w:type="gramStart"/>
+      <w:r>
+        <w:rPr>
+          <w:rFonts w:asciiTheme="minorHAnsi" w:hAnsiTheme="minorHAnsi" w:cstheme="minorHAnsi"/>
+          <w:b/>
+          <w:sz w:val="28"/>
+          <w:szCs w:val="28"/>
+        </w:rPr>
+        <w:t>with</w:t>
+      </w:r>
+      <w:proofErr w:type="gramEnd"/>
+      <w:r>
+        <w:rPr>
+          <w:rFonts w:asciiTheme="minorHAnsi" w:hAnsiTheme="minorHAnsi" w:cstheme="minorHAnsi"/>
+          <w:b/>
+          <w:sz w:val="28"/>
+          <w:szCs w:val="28"/>
+        </w:rPr>
+        <w:t xml:space="preserve"> active SECRET security clearance </w:t>
+      </w:r>
+    </w:p>
+    <w:p>
+      <w:pPr>
+        <w:tabs>
+          <w:tab w:val="right" w:pos="9360"/>
+        </w:tabs>
+        <w:jc w:val="both"/>
+        <w:rPr>
+          <w:rFonts w:asciiTheme="minorHAnsi" w:hAnsiTheme="minorHAnsi" w:cstheme="minorHAnsi"/>
+          <w:b/>
           <w:i/>
           <w:sz w:val="22"/>
         </w:rPr>
@@ -343,6 +386,8 @@
         </w:rPr>
         <w:t xml:space="preserve"> approximation methods)</w:t>
       </w:r>
+      <w:bookmarkStart w:id="0" w:name="_GoBack"/>
+      <w:bookmarkEnd w:id="0"/>
     </w:p>
     <w:p>
       <w:pPr>
@@ -1103,6 +1148,7 @@
           <w:b/>
           <w:sz w:val="22"/>
         </w:rPr>
+        <w:lastRenderedPageBreak/>
         <w:t xml:space="preserve">(2008-present) </w:t>
       </w:r>
       <w:r>
@@ -1132,7 +1178,6 @@
           <w:b/>
           <w:sz w:val="22"/>
         </w:rPr>
-        <w:lastRenderedPageBreak/>
         <w:t xml:space="preserve"> (2014) </w:t>
       </w:r>
       <w:r>
@@ -1171,8 +1216,6 @@
         </w:rPr>
         <w:t>:</w:t>
       </w:r>
-      <w:bookmarkStart w:id="0" w:name="_GoBack"/>
-      <w:bookmarkEnd w:id="0"/>
       <w:r>
         <w:rPr>
           <w:rFonts w:asciiTheme="minorHAnsi" w:hAnsiTheme="minorHAnsi" w:cstheme="minorHAnsi"/>
@@ -1949,6 +1992,7 @@
           <w:rFonts w:asciiTheme="minorHAnsi" w:hAnsiTheme="minorHAnsi" w:cstheme="minorHAnsi"/>
           <w:sz w:val="22"/>
         </w:rPr>
+        <w:lastRenderedPageBreak/>
         <w:t>Co-Author, “IDA Document D-4471, Reliability Survey of DOT&amp;E Acquisition Programs” (2011).</w:t>
       </w:r>
     </w:p>
@@ -1983,7 +2027,6 @@
           <w:rFonts w:asciiTheme="minorHAnsi" w:hAnsiTheme="minorHAnsi" w:cstheme="minorHAnsi"/>
           <w:sz w:val="22"/>
         </w:rPr>
-        <w:lastRenderedPageBreak/>
         <w:t xml:space="preserve">Co-Author, "Controlled Flats on Spherical Polymer Colloids" Langmuir (December, 2009). </w:t>
       </w:r>
     </w:p>
@@ -2946,7 +2989,7 @@
             </wp:anchor>
           </w:drawing>
         </mc:Choice>
-        <mc:Fallback xmlns:w16se="http://schemas.microsoft.com/office/word/2015/wordml/symex" xmlns:cx2="http://schemas.microsoft.com/office/drawing/2015/10/21/chartex" xmlns:cx1="http://schemas.microsoft.com/office/drawing/2015/9/8/chartex" xmlns:cx="http://schemas.microsoft.com/office/drawing/2014/chartex">
+        <mc:Fallback xmlns:cx="http://schemas.microsoft.com/office/drawing/2014/chartex" xmlns:cx1="http://schemas.microsoft.com/office/drawing/2015/9/8/chartex" xmlns:cx2="http://schemas.microsoft.com/office/drawing/2015/10/21/chartex" xmlns:w16se="http://schemas.microsoft.com/office/word/2015/wordml/symex">
           <w:pict>
             <v:line w14:anchorId="4F4B1F4F" id="Line 1" o:spid="_x0000_s1026" style="position:absolute;z-index:251657728;visibility:visible;mso-wrap-style:square;mso-width-percent:0;mso-height-percent:0;mso-wrap-distance-left:9pt;mso-wrap-distance-top:0;mso-wrap-distance-right:9pt;mso-wrap-distance-bottom:0;mso-position-horizontal:absolute;mso-position-horizontal-relative:text;mso-position-vertical:absolute;mso-position-vertical-relative:text;mso-width-percent:0;mso-height-percent:0;mso-width-relative:page;mso-height-relative:page" from="0,27pt" to="468pt,27pt" o:gfxdata="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"/>
           </w:pict>
@@ -3079,7 +3122,7 @@
         <v:path o:extrusionok="f" gradientshapeok="t" o:connecttype="rect"/>
         <o:lock v:ext="edit" aspectratio="t"/>
       </v:shapetype>
-      <v:shape id="_x0000_i1036" type="#_x0000_t75" style="width:8.75pt;height:8.75pt" o:bullet="t">
+      <v:shape id="_x0000_i1041" type="#_x0000_t75" style="width:8.6pt;height:8.6pt" o:bullet="t">
         <v:imagedata r:id="rId1" o:title="BD14655_"/>
       </v:shape>
     </w:pict>
@@ -6319,7 +6362,7 @@
 </file>
 
 <file path=customXml/itemProps1.xml><?xml version="1.0" encoding="utf-8"?>
-<ds:datastoreItem xmlns:ds="http://schemas.openxmlformats.org/officeDocument/2006/customXml" ds:itemID="{AF6C7C5B-35BD-4EF0-BBB2-EBE948CA62E0}">
+<ds:datastoreItem xmlns:ds="http://schemas.openxmlformats.org/officeDocument/2006/customXml" ds:itemID="{BE59ADEC-D491-428C-BEA3-EE1188CE521D}">
   <ds:schemaRefs>
     <ds:schemaRef ds:uri="http://schemas.openxmlformats.org/officeDocument/2006/bibliography"/>
   </ds:schemaRefs>

</xml_diff>